<commit_message>
fix: se arreglo problema con generacion de word
</commit_message>
<xml_diff>
--- a/src/main/resources/template/Evidencia.docx
+++ b/src/main/resources/template/Evidencia.docx
@@ -1,17 +1,97 @@
 
 <file path=word/document.xml><?xml version="1.0" encoding="utf-8"?>
-<w:document xmlns:wpc="http://schemas.microsoft.com/office/word/2010/wordprocessingCanvas" xmlns:cx="http://schemas.microsoft.com/office/drawing/2014/chartex" xmlns:cx1="http://schemas.microsoft.com/office/drawing/2015/9/8/chartex" xmlns:cx2="http://schemas.microsoft.com/office/drawing/2015/10/21/chartex" xmlns:cx3="http://schemas.microsoft.com/office/drawing/2016/5/9/chartex" xmlns:cx4="http://schemas.microsoft.com/office/drawing/2016/5/10/chartex" xmlns:cx5="http://schemas.microsoft.com/office/drawing/2016/5/11/chartex" xmlns:cx6="http://schemas.microsoft.com/office/drawing/2016/5/12/chartex" xmlns:cx7="http://schemas.microsoft.com/office/drawing/2016/5/13/chartex" xmlns:cx8="http://schemas.microsoft.com/office/drawing/2016/5/14/chartex" xmlns:mc="http://schemas.openxmlformats.org/markup-compatibility/2006" xmlns:aink="http://schemas.microsoft.com/office/drawing/2016/ink" xmlns:am3d="http://schemas.microsoft.com/office/drawing/2017/model3d" xmlns:o="urn:schemas-microsoft-com:office:office" xmlns:oel="http://schemas.microsoft.com/office/2019/extlst" xmlns:r="http://schemas.openxmlformats.org/officeDocument/2006/relationships" xmlns:m="http://schemas.openxmlformats.org/officeDocument/2006/math" xmlns:v="urn:schemas-microsoft-com:vml" xmlns:wp14="http://schemas.microsoft.com/office/word/2010/wordprocessingDrawing" xmlns:wp="http://schemas.openxmlformats.org/drawingml/2006/wordprocessingDrawing" xmlns:w10="urn:schemas-microsoft-com:office:word" xmlns:w="http://schemas.openxmlformats.org/wordprocessingml/2006/main" xmlns:w14="http://schemas.microsoft.com/office/word/2010/wordml" xmlns:w15="http://schemas.microsoft.com/office/word/2012/wordml" xmlns:w16cex="http://schemas.microsoft.com/office/word/2018/wordml/cex" xmlns:w16cid="http://schemas.microsoft.com/office/word/2016/wordml/cid" xmlns:w16="http://schemas.microsoft.com/office/word/2018/wordml" xmlns:w16du="http://schemas.microsoft.com/office/word/2023/wordml/word16du" xmlns:w16sdtdh="http://schemas.microsoft.com/office/word/2020/wordml/sdtdatahash" xmlns:w16se="http://schemas.microsoft.com/office/word/2015/wordml/symex" xmlns:wpg="http://schemas.microsoft.com/office/word/2010/wordprocessingGroup" xmlns:wpi="http://schemas.microsoft.com/office/word/2010/wordprocessingInk" xmlns:wne="http://schemas.microsoft.com/office/word/2006/wordml" xmlns:wps="http://schemas.microsoft.com/office/word/2010/wordprocessingShape" mc:Ignorable="w14 w15 w16se w16cid w16 w16cex w16sdtdh w16du wp14">
+<w:document xmlns:wpc="http://schemas.microsoft.com/office/word/2010/wordprocessingCanvas" xmlns:cx="http://schemas.microsoft.com/office/drawing/2014/chartex" xmlns:cx1="http://schemas.microsoft.com/office/drawing/2015/9/8/chartex" xmlns:cx2="http://schemas.microsoft.com/office/drawing/2015/10/21/chartex" xmlns:cx3="http://schemas.microsoft.com/office/drawing/2016/5/9/chartex" xmlns:cx4="http://schemas.microsoft.com/office/drawing/2016/5/10/chartex" xmlns:cx5="http://schemas.microsoft.com/office/drawing/2016/5/11/chartex" xmlns:cx6="http://schemas.microsoft.com/office/drawing/2016/5/12/chartex" xmlns:cx7="http://schemas.microsoft.com/office/drawing/2016/5/13/chartex" xmlns:cx8="http://schemas.microsoft.com/office/drawing/2016/5/14/chartex" xmlns:mc="http://schemas.openxmlformats.org/markup-compatibility/2006" xmlns:aink="http://schemas.microsoft.com/office/drawing/2016/ink" xmlns:am3d="http://schemas.microsoft.com/office/drawing/2017/model3d" xmlns:o="urn:schemas-microsoft-com:office:office" xmlns:oel="http://schemas.microsoft.com/office/2019/extlst" xmlns:r="http://schemas.openxmlformats.org/officeDocument/2006/relationships" xmlns:m="http://schemas.openxmlformats.org/officeDocument/2006/math" xmlns:v="urn:schemas-microsoft-com:vml" xmlns:wp14="http://schemas.microsoft.com/office/word/2010/wordprocessingDrawing" xmlns:wp="http://schemas.openxmlformats.org/drawingml/2006/wordprocessingDrawing" xmlns:w10="urn:schemas-microsoft-com:office:word" xmlns:w="http://schemas.openxmlformats.org/wordprocessingml/2006/main" xmlns:w14="http://schemas.microsoft.com/office/word/2010/wordml" xmlns:w15="http://schemas.microsoft.com/office/word/2012/wordml" xmlns:w16cex="http://schemas.microsoft.com/office/word/2018/wordml/cex" xmlns:w16cid="http://schemas.microsoft.com/office/word/2016/wordml/cid" xmlns:w16="http://schemas.microsoft.com/office/word/2018/wordml" xmlns:w16sdtdh="http://schemas.microsoft.com/office/word/2020/wordml/sdtdatahash" xmlns:w16se="http://schemas.microsoft.com/office/word/2015/wordml/symex" xmlns:wpg="http://schemas.microsoft.com/office/word/2010/wordprocessingGroup" xmlns:wpi="http://schemas.microsoft.com/office/word/2010/wordprocessingInk" xmlns:wne="http://schemas.microsoft.com/office/word/2006/wordml" xmlns:wps="http://schemas.microsoft.com/office/word/2010/wordprocessingShape" mc:Ignorable="w14 w15 w16se w16cid w16 w16cex w16sdtdh wp14">
   <w:body>
     <w:p>
       <w:pPr>
         <w:pStyle w:val="BodyText2"/>
         <w:spacing w:before="120"/>
+        <w:jc w:val="left"/>
         <w:rPr>
-          <w:rFonts w:ascii="Arial" w:hAnsi="Arial" w:cs="Arial"/>
-          <w:sz w:val="24"/>
-          <w:lang w:val="es-PE"/>
+          <w:b/>
+          <w:noProof/>
+          <w:sz w:val="40"/>
+          <w:szCs w:val="40"/>
+          <w:lang w:val="es-PE" w:eastAsia="es-PE"/>
         </w:rPr>
       </w:pPr>
+      <w:r>
+        <w:rPr>
+          <w:noProof/>
+          <w:lang w:val="es-PE" w:eastAsia="es-PE"/>
+        </w:rPr>
+        <mc:AlternateContent>
+          <mc:Choice Requires="wps">
+            <w:drawing>
+              <wp:anchor distT="4294967294" distB="4294967294" distL="114300" distR="114300" simplePos="0" relativeHeight="251657216" behindDoc="0" locked="0" layoutInCell="1" allowOverlap="1" wp14:anchorId="14C78BEE" wp14:editId="6FBDEBCC">
+                <wp:simplePos x="0" y="0"/>
+                <wp:positionH relativeFrom="page">
+                  <wp:align>center</wp:align>
+                </wp:positionH>
+                <wp:positionV relativeFrom="page">
+                  <wp:posOffset>7242734</wp:posOffset>
+                </wp:positionV>
+                <wp:extent cx="6238875" cy="0"/>
+                <wp:effectExtent l="0" t="0" r="0" b="0"/>
+                <wp:wrapNone/>
+                <wp:docPr id="13" name="AutoShape 12"/>
+                <wp:cNvGraphicFramePr>
+                  <a:graphicFrameLocks xmlns:a="http://schemas.openxmlformats.org/drawingml/2006/main"/>
+                </wp:cNvGraphicFramePr>
+                <a:graphic xmlns:a="http://schemas.openxmlformats.org/drawingml/2006/main">
+                  <a:graphicData uri="http://schemas.microsoft.com/office/word/2010/wordprocessingShape">
+                    <wps:wsp>
+                      <wps:cNvCnPr>
+                        <a:cxnSpLocks noChangeShapeType="1"/>
+                      </wps:cNvCnPr>
+                      <wps:spPr bwMode="auto">
+                        <a:xfrm>
+                          <a:off x="0" y="0"/>
+                          <a:ext cx="6238875" cy="0"/>
+                        </a:xfrm>
+                        <a:prstGeom prst="straightConnector1">
+                          <a:avLst/>
+                        </a:prstGeom>
+                        <a:noFill/>
+                        <a:ln w="3175" cap="flat" cmpd="sng" algn="ctr">
+                          <a:solidFill>
+                            <a:sysClr val="window" lastClr="FFFFFF">
+                              <a:lumMod val="65000"/>
+                            </a:sysClr>
+                          </a:solidFill>
+                          <a:prstDash val="dash"/>
+                          <a:headEnd/>
+                          <a:tailEnd/>
+                        </a:ln>
+                        <a:effectLst/>
+                      </wps:spPr>
+                      <wps:bodyPr/>
+                    </wps:wsp>
+                  </a:graphicData>
+                </a:graphic>
+                <wp14:sizeRelH relativeFrom="page">
+                  <wp14:pctWidth>0</wp14:pctWidth>
+                </wp14:sizeRelH>
+                <wp14:sizeRelV relativeFrom="page">
+                  <wp14:pctHeight>0</wp14:pctHeight>
+                </wp14:sizeRelV>
+              </wp:anchor>
+            </w:drawing>
+          </mc:Choice>
+          <mc:Fallback>
+            <w:pict>
+              <v:shapetype w14:anchorId="71AE8F4E" id="_x0000_t32" coordsize="21600,21600" o:spt="32" o:oned="t" path="m,l21600,21600e" filled="f">
+                <v:path arrowok="t" fillok="f" o:connecttype="none"/>
+                <o:lock v:ext="edit" shapetype="t"/>
+              </v:shapetype>
+              <v:shape id="AutoShape 12" o:spid="_x0000_s1026" type="#_x0000_t32" style="position:absolute;margin-left:0;margin-top:570.3pt;width:491.25pt;height:0;z-index:251657216;visibility:visible;mso-wrap-style:square;mso-width-percent:0;mso-height-percent:0;mso-wrap-distance-left:9pt;mso-wrap-distance-top:-6e-5mm;mso-wrap-distance-right:9pt;mso-wrap-distance-bottom:-6e-5mm;mso-position-horizontal:center;mso-position-horizontal-relative:page;mso-position-vertical:absolute;mso-position-vertical-relative:page;mso-width-percent:0;mso-height-percent:0;mso-width-relative:page;mso-height-relative:page" o:gfxdata="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" strokecolor="#a6a6a6" strokeweight=".25pt">
+                <v:stroke dashstyle="dash"/>
+                <w10:wrap anchorx="page" anchory="page"/>
+              </v:shape>
+            </w:pict>
+          </mc:Fallback>
+        </mc:AlternateContent>
+      </w:r>
       <w:r>
         <w:rPr>
           <w:b/>
@@ -22,15 +102,15 @@
           <w:lang w:val="es-PE" w:eastAsia="es-PE"/>
         </w:rPr>
         <w:drawing>
-          <wp:anchor distT="0" distB="0" distL="114300" distR="114300" simplePos="0" relativeHeight="251660288" behindDoc="1" locked="0" layoutInCell="1" allowOverlap="1" wp14:anchorId="18EAAD41" wp14:editId="48EC6923">
+          <wp:anchor distT="0" distB="0" distL="114300" distR="114300" simplePos="0" relativeHeight="251654143" behindDoc="1" locked="0" layoutInCell="1" allowOverlap="1" wp14:anchorId="18EAAD41" wp14:editId="4128F1DD">
             <wp:simplePos x="0" y="0"/>
             <wp:positionH relativeFrom="page">
               <wp:align>left</wp:align>
             </wp:positionH>
-            <wp:positionV relativeFrom="paragraph">
-              <wp:posOffset>-1260475</wp:posOffset>
+            <wp:positionV relativeFrom="page">
+              <wp:posOffset>10160</wp:posOffset>
             </wp:positionV>
-            <wp:extent cx="7559675" cy="10810875"/>
+            <wp:extent cx="7559675" cy="10696575"/>
             <wp:effectExtent l="0" t="0" r="3175" b="9525"/>
             <wp:wrapNone/>
             <wp:docPr id="8" name="0 Imagen"/>
@@ -62,7 +142,7 @@
                   <pic:spPr bwMode="auto">
                     <a:xfrm>
                       <a:off x="0" y="0"/>
-                      <a:ext cx="7559675" cy="10810875"/>
+                      <a:ext cx="7559675" cy="10696575"/>
                     </a:xfrm>
                     <a:prstGeom prst="rect">
                       <a:avLst/>
@@ -92,13 +172,13 @@
         <mc:AlternateContent>
           <mc:Choice Requires="wps">
             <w:drawing>
-              <wp:anchor distT="0" distB="0" distL="114300" distR="114300" simplePos="0" relativeHeight="251659264" behindDoc="0" locked="0" layoutInCell="1" allowOverlap="1" wp14:anchorId="40BE1C8D" wp14:editId="5E9E819A">
+              <wp:anchor distT="0" distB="0" distL="114300" distR="114300" simplePos="0" relativeHeight="251659264" behindDoc="0" locked="0" layoutInCell="1" allowOverlap="1" wp14:anchorId="40BE1C8D" wp14:editId="6EC64840">
                 <wp:simplePos x="0" y="0"/>
                 <wp:positionH relativeFrom="column">
-                  <wp:posOffset>453145</wp:posOffset>
+                  <wp:posOffset>448945</wp:posOffset>
                 </wp:positionH>
-                <wp:positionV relativeFrom="paragraph">
-                  <wp:posOffset>8512810</wp:posOffset>
+                <wp:positionV relativeFrom="page">
+                  <wp:posOffset>9772650</wp:posOffset>
                 </wp:positionV>
                 <wp:extent cx="2160905" cy="145415"/>
                 <wp:effectExtent l="0" t="0" r="0" b="0"/>
@@ -180,7 +260,7 @@
                 <v:stroke joinstyle="miter"/>
                 <v:path gradientshapeok="t" o:connecttype="rect"/>
               </v:shapetype>
-              <v:shape id="Text Box 11" o:spid="_x0000_s1026" type="#_x0000_t202" style="position:absolute;left:0;text-align:left;margin-left:35.7pt;margin-top:670.3pt;width:170.15pt;height:11.45pt;z-index:251659264;visibility:visible;mso-wrap-style:square;mso-width-percent:0;mso-height-percent:0;mso-wrap-distance-left:9pt;mso-wrap-distance-top:0;mso-wrap-distance-right:9pt;mso-wrap-distance-bottom:0;mso-position-horizontal:absolute;mso-position-horizontal-relative:text;mso-position-vertical:absolute;mso-position-vertical-relative:text;mso-width-percent:0;mso-height-percent:0;mso-width-relative:margin;mso-height-relative:margin;v-text-anchor:top" o:gfxdata="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" stroked="f">
+              <v:shape id="Text Box 11" o:spid="_x0000_s1026" type="#_x0000_t202" style="position:absolute;margin-left:35.35pt;margin-top:769.5pt;width:170.15pt;height:11.45pt;z-index:251659264;visibility:visible;mso-wrap-style:square;mso-width-percent:0;mso-height-percent:0;mso-wrap-distance-left:9pt;mso-wrap-distance-top:0;mso-wrap-distance-right:9pt;mso-wrap-distance-bottom:0;mso-position-horizontal:absolute;mso-position-horizontal-relative:text;mso-position-vertical:absolute;mso-position-vertical-relative:page;mso-width-percent:0;mso-height-percent:0;mso-width-relative:margin;mso-height-relative:margin;v-text-anchor:top" o:gfxdata="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" stroked="f">
                 <v:fill opacity="0"/>
                 <v:textbox style="mso-fit-shape-to-text:t" inset="0,0,0,0">
                   <w:txbxContent>
@@ -211,669 +291,7 @@
                     </w:p>
                   </w:txbxContent>
                 </v:textbox>
-              </v:shape>
-            </w:pict>
-          </mc:Fallback>
-        </mc:AlternateContent>
-      </w:r>
-      <w:r>
-        <w:rPr>
-          <w:noProof/>
-          <w:lang w:val="es-PE" w:eastAsia="es-PE"/>
-        </w:rPr>
-        <mc:AlternateContent>
-          <mc:Choice Requires="wps">
-            <w:drawing>
-              <wp:anchor distT="0" distB="0" distL="114300" distR="114300" simplePos="0" relativeHeight="251655168" behindDoc="0" locked="0" layoutInCell="1" allowOverlap="1" wp14:anchorId="2AFB3169" wp14:editId="01A34DB5">
-                <wp:simplePos x="0" y="0"/>
-                <wp:positionH relativeFrom="margin">
-                  <wp:align>left</wp:align>
-                </wp:positionH>
-                <wp:positionV relativeFrom="paragraph">
-                  <wp:posOffset>4467225</wp:posOffset>
-                </wp:positionV>
-                <wp:extent cx="5779135" cy="2267585"/>
-                <wp:effectExtent l="0" t="0" r="0" b="0"/>
-                <wp:wrapNone/>
-                <wp:docPr id="2" name="Text Box 10"/>
-                <wp:cNvGraphicFramePr>
-                  <a:graphicFrameLocks xmlns:a="http://schemas.openxmlformats.org/drawingml/2006/main"/>
-                </wp:cNvGraphicFramePr>
-                <a:graphic xmlns:a="http://schemas.openxmlformats.org/drawingml/2006/main">
-                  <a:graphicData uri="http://schemas.microsoft.com/office/word/2010/wordprocessingShape">
-                    <wps:wsp>
-                      <wps:cNvSpPr txBox="1">
-                        <a:spLocks noChangeArrowheads="1"/>
-                      </wps:cNvSpPr>
-                      <wps:spPr bwMode="auto">
-                        <a:xfrm>
-                          <a:off x="0" y="0"/>
-                          <a:ext cx="5779135" cy="2267585"/>
-                        </a:xfrm>
-                        <a:prstGeom prst="rect">
-                          <a:avLst/>
-                        </a:prstGeom>
-                        <a:noFill/>
-                        <a:ln>
-                          <a:noFill/>
-                        </a:ln>
-                        <a:extLst>
-                          <a:ext uri="{909E8E84-426E-40DD-AFC4-6F175D3DCCD1}">
-                            <a14:hiddenFill xmlns:a14="http://schemas.microsoft.com/office/drawing/2010/main">
-                              <a:solidFill>
-                                <a:srgbClr val="FFFFFF"/>
-                              </a:solidFill>
-                            </a14:hiddenFill>
-                          </a:ext>
-                          <a:ext uri="{91240B29-F687-4F45-9708-019B960494DF}">
-                            <a14:hiddenLine xmlns:a14="http://schemas.microsoft.com/office/drawing/2010/main" w="9525">
-                              <a:solidFill>
-                                <a:srgbClr val="000000"/>
-                              </a:solidFill>
-                              <a:miter lim="800000"/>
-                              <a:headEnd/>
-                              <a:tailEnd/>
-                            </a14:hiddenLine>
-                          </a:ext>
-                        </a:extLst>
-                      </wps:spPr>
-                      <wps:txbx>
-                        <w:txbxContent>
-                          <w:p>
-                            <w:pPr>
-                              <w:tabs>
-                                <w:tab w:val="left" w:pos="4395"/>
-                              </w:tabs>
-                              <w:spacing w:line="216" w:lineRule="auto"/>
-                              <w:jc w:val="right"/>
-                              <w:rPr>
-                                <w:b/>
-                                <w:sz w:val="48"/>
-                                <w:szCs w:val="56"/>
-                                <w:lang w:val="es-PE"/>
-                              </w:rPr>
-                            </w:pPr>
-                            <w:r>
-                              <w:rPr>
-                                <w:b/>
-                                <w:sz w:val="48"/>
-                                <w:szCs w:val="56"/>
-                                <w:lang w:val="es-PE"/>
-                              </w:rPr>
-                              <w:t>Proyecto</w:t>
-                            </w:r>
-                            <w:r>
-                              <w:rPr>
-                                <w:b/>
-                                <w:sz w:val="48"/>
-                                <w:szCs w:val="56"/>
-                                <w:lang w:val="es-PE"/>
-                              </w:rPr>
-                              <w:t xml:space="preserve"> </w:t>
-                            </w:r>
-                            <w:r>
-                              <w:rPr>
-                                <w:b/>
-                                <w:sz w:val="48"/>
-                                <w:szCs w:val="56"/>
-                                <w:lang w:val="es-PE"/>
-                              </w:rPr>
-                              <w:t>“</w:t>
-                            </w:r>
-                            <w:r>
-                              <w:rPr>
-                                <w:b/>
-                                <w:sz w:val="48"/>
-                                <w:szCs w:val="56"/>
-                                <w:lang w:val="es-PE"/>
-                              </w:rPr>
-                              <w:t xml:space="preserve">Automatización </w:t>
-                            </w:r>
-                            <w:r>
-                              <w:rPr>
-                                <w:b/>
-                                <w:sz w:val="48"/>
-                                <w:szCs w:val="56"/>
-                                <w:lang w:val="es-PE"/>
-                              </w:rPr>
-                              <w:t>Bootcamp</w:t>
-                            </w:r>
-                            <w:r>
-                              <w:rPr>
-                                <w:b/>
-                                <w:sz w:val="48"/>
-                                <w:szCs w:val="56"/>
-                                <w:lang w:val="es-PE"/>
-                              </w:rPr>
-                              <w:t>”</w:t>
-                            </w:r>
-                          </w:p>
-                          <w:p>
-                            <w:pPr>
-                              <w:tabs>
-                                <w:tab w:val="left" w:pos="4395"/>
-                              </w:tabs>
-                              <w:spacing w:line="216" w:lineRule="auto"/>
-                              <w:jc w:val="center"/>
-                              <w:rPr>
-                                <w:b/>
-                                <w:sz w:val="36"/>
-                                <w:szCs w:val="56"/>
-                                <w:lang w:val="es-PE"/>
-                              </w:rPr>
-                            </w:pPr>
-                            <w:r>
-                              <w:rPr>
-                                <w:b/>
-                                <w:sz w:val="40"/>
-                                <w:szCs w:val="56"/>
-                                <w:lang w:val="es-PE"/>
-                              </w:rPr>
-                              <w:tab/>
-                            </w:r>
-                            <w:r>
-                              <w:rPr>
-                                <w:b/>
-                                <w:sz w:val="36"/>
-                                <w:szCs w:val="56"/>
-                                <w:lang w:val="es-PE"/>
-                              </w:rPr>
-                              <w:t xml:space="preserve">DOCUMENTO </w:t>
-                            </w:r>
-                            <w:r>
-                              <w:rPr>
-                                <w:b/>
-                                <w:sz w:val="36"/>
-                                <w:szCs w:val="56"/>
-                                <w:lang w:val="es-PE"/>
-                              </w:rPr>
-                              <w:t>DE EVIDENCIAS</w:t>
-                            </w:r>
-                          </w:p>
-                          <w:p>
-                            <w:pPr>
-                              <w:tabs>
-                                <w:tab w:val="left" w:pos="4395"/>
-                              </w:tabs>
-                              <w:spacing w:line="216" w:lineRule="auto"/>
-                              <w:jc w:val="right"/>
-                              <w:rPr>
-                                <w:b/>
-                                <w:sz w:val="48"/>
-                                <w:szCs w:val="56"/>
-                                <w:lang w:val="es-PE"/>
-                              </w:rPr>
-                            </w:pPr>
-                          </w:p>
-                          <w:p>
-                            <w:pPr>
-                              <w:spacing w:line="168" w:lineRule="auto"/>
-                              <w:rPr>
-                                <w:rFonts w:ascii="Arial" w:hAnsi="Arial" w:cs="Arial"/>
-                                <w:sz w:val="48"/>
-                                <w:szCs w:val="56"/>
-                                <w:lang w:val="es-PE"/>
-                              </w:rPr>
-                            </w:pPr>
-                          </w:p>
-                        </w:txbxContent>
-                      </wps:txbx>
-                      <wps:bodyPr rot="0" vert="horz" wrap="square" lIns="91440" tIns="45720" rIns="91440" bIns="45720" anchor="t" anchorCtr="0" upright="1">
-                        <a:noAutofit/>
-                      </wps:bodyPr>
-                    </wps:wsp>
-                  </a:graphicData>
-                </a:graphic>
-                <wp14:sizeRelH relativeFrom="margin">
-                  <wp14:pctWidth>0</wp14:pctWidth>
-                </wp14:sizeRelH>
-                <wp14:sizeRelV relativeFrom="margin">
-                  <wp14:pctHeight>0</wp14:pctHeight>
-                </wp14:sizeRelV>
-              </wp:anchor>
-            </w:drawing>
-          </mc:Choice>
-          <mc:Fallback>
-            <w:pict>
-              <v:shape w14:anchorId="2AFB3169" id="Text Box 10" o:spid="_x0000_s1027" type="#_x0000_t202" style="position:absolute;left:0;text-align:left;margin-left:0;margin-top:351.75pt;width:455.05pt;height:178.55pt;z-index:251655168;visibility:visible;mso-wrap-style:square;mso-width-percent:0;mso-height-percent:0;mso-wrap-distance-left:9pt;mso-wrap-distance-top:0;mso-wrap-distance-right:9pt;mso-wrap-distance-bottom:0;mso-position-horizontal:left;mso-position-horizontal-relative:margin;mso-position-vertical:absolute;mso-position-vertical-relative:text;mso-width-percent:0;mso-height-percent:0;mso-width-relative:margin;mso-height-relative:margin;v-text-anchor:top" o:gfxdata="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" filled="f" stroked="f">
-                <v:textbox>
-                  <w:txbxContent>
-                    <w:p>
-                      <w:pPr>
-                        <w:tabs>
-                          <w:tab w:val="left" w:pos="4395"/>
-                        </w:tabs>
-                        <w:spacing w:line="216" w:lineRule="auto"/>
-                        <w:jc w:val="right"/>
-                        <w:rPr>
-                          <w:b/>
-                          <w:sz w:val="48"/>
-                          <w:szCs w:val="56"/>
-                          <w:lang w:val="es-PE"/>
-                        </w:rPr>
-                      </w:pPr>
-                      <w:r>
-                        <w:rPr>
-                          <w:b/>
-                          <w:sz w:val="48"/>
-                          <w:szCs w:val="56"/>
-                          <w:lang w:val="es-PE"/>
-                        </w:rPr>
-                        <w:t>Proyecto</w:t>
-                      </w:r>
-                      <w:r>
-                        <w:rPr>
-                          <w:b/>
-                          <w:sz w:val="48"/>
-                          <w:szCs w:val="56"/>
-                          <w:lang w:val="es-PE"/>
-                        </w:rPr>
-                        <w:t xml:space="preserve"> </w:t>
-                      </w:r>
-                      <w:r>
-                        <w:rPr>
-                          <w:b/>
-                          <w:sz w:val="48"/>
-                          <w:szCs w:val="56"/>
-                          <w:lang w:val="es-PE"/>
-                        </w:rPr>
-                        <w:t>“</w:t>
-                      </w:r>
-                      <w:r>
-                        <w:rPr>
-                          <w:b/>
-                          <w:sz w:val="48"/>
-                          <w:szCs w:val="56"/>
-                          <w:lang w:val="es-PE"/>
-                        </w:rPr>
-                        <w:t xml:space="preserve">Automatización </w:t>
-                      </w:r>
-                      <w:r>
-                        <w:rPr>
-                          <w:b/>
-                          <w:sz w:val="48"/>
-                          <w:szCs w:val="56"/>
-                          <w:lang w:val="es-PE"/>
-                        </w:rPr>
-                        <w:t>Bootcamp</w:t>
-                      </w:r>
-                      <w:r>
-                        <w:rPr>
-                          <w:b/>
-                          <w:sz w:val="48"/>
-                          <w:szCs w:val="56"/>
-                          <w:lang w:val="es-PE"/>
-                        </w:rPr>
-                        <w:t>”</w:t>
-                      </w:r>
-                    </w:p>
-                    <w:p>
-                      <w:pPr>
-                        <w:tabs>
-                          <w:tab w:val="left" w:pos="4395"/>
-                        </w:tabs>
-                        <w:spacing w:line="216" w:lineRule="auto"/>
-                        <w:jc w:val="center"/>
-                        <w:rPr>
-                          <w:b/>
-                          <w:sz w:val="36"/>
-                          <w:szCs w:val="56"/>
-                          <w:lang w:val="es-PE"/>
-                        </w:rPr>
-                      </w:pPr>
-                      <w:r>
-                        <w:rPr>
-                          <w:b/>
-                          <w:sz w:val="40"/>
-                          <w:szCs w:val="56"/>
-                          <w:lang w:val="es-PE"/>
-                        </w:rPr>
-                        <w:tab/>
-                      </w:r>
-                      <w:r>
-                        <w:rPr>
-                          <w:b/>
-                          <w:sz w:val="36"/>
-                          <w:szCs w:val="56"/>
-                          <w:lang w:val="es-PE"/>
-                        </w:rPr>
-                        <w:t xml:space="preserve">DOCUMENTO </w:t>
-                      </w:r>
-                      <w:r>
-                        <w:rPr>
-                          <w:b/>
-                          <w:sz w:val="36"/>
-                          <w:szCs w:val="56"/>
-                          <w:lang w:val="es-PE"/>
-                        </w:rPr>
-                        <w:t>DE EVIDENCIAS</w:t>
-                      </w:r>
-                    </w:p>
-                    <w:p>
-                      <w:pPr>
-                        <w:tabs>
-                          <w:tab w:val="left" w:pos="4395"/>
-                        </w:tabs>
-                        <w:spacing w:line="216" w:lineRule="auto"/>
-                        <w:jc w:val="right"/>
-                        <w:rPr>
-                          <w:b/>
-                          <w:sz w:val="48"/>
-                          <w:szCs w:val="56"/>
-                          <w:lang w:val="es-PE"/>
-                        </w:rPr>
-                      </w:pPr>
-                    </w:p>
-                    <w:p>
-                      <w:pPr>
-                        <w:spacing w:line="168" w:lineRule="auto"/>
-                        <w:rPr>
-                          <w:rFonts w:ascii="Arial" w:hAnsi="Arial" w:cs="Arial"/>
-                          <w:sz w:val="48"/>
-                          <w:szCs w:val="56"/>
-                          <w:lang w:val="es-PE"/>
-                        </w:rPr>
-                      </w:pPr>
-                    </w:p>
-                  </w:txbxContent>
-                </v:textbox>
-                <w10:wrap anchorx="margin"/>
-              </v:shape>
-            </w:pict>
-          </mc:Fallback>
-        </mc:AlternateContent>
-      </w:r>
-      <w:r>
-        <w:rPr>
-          <w:noProof/>
-          <w:lang w:val="es-PE" w:eastAsia="es-PE"/>
-        </w:rPr>
-        <mc:AlternateContent>
-          <mc:Choice Requires="wps">
-            <w:drawing>
-              <wp:anchor distT="0" distB="0" distL="114300" distR="114300" simplePos="0" relativeHeight="251658240" behindDoc="0" locked="0" layoutInCell="1" allowOverlap="1" wp14:anchorId="70E8D3F2" wp14:editId="1164B494">
-                <wp:simplePos x="0" y="0"/>
-                <wp:positionH relativeFrom="column">
-                  <wp:posOffset>3807460</wp:posOffset>
-                </wp:positionH>
-                <wp:positionV relativeFrom="paragraph">
-                  <wp:posOffset>6638925</wp:posOffset>
-                </wp:positionV>
-                <wp:extent cx="1604010" cy="638175"/>
-                <wp:effectExtent l="0" t="0" r="0" b="9525"/>
-                <wp:wrapNone/>
-                <wp:docPr id="14" name="Text Box 14"/>
-                <wp:cNvGraphicFramePr>
-                  <a:graphicFrameLocks xmlns:a="http://schemas.openxmlformats.org/drawingml/2006/main"/>
-                </wp:cNvGraphicFramePr>
-                <a:graphic xmlns:a="http://schemas.openxmlformats.org/drawingml/2006/main">
-                  <a:graphicData uri="http://schemas.microsoft.com/office/word/2010/wordprocessingShape">
-                    <wps:wsp>
-                      <wps:cNvSpPr txBox="1">
-                        <a:spLocks noChangeArrowheads="1"/>
-                      </wps:cNvSpPr>
-                      <wps:spPr bwMode="auto">
-                        <a:xfrm>
-                          <a:off x="0" y="0"/>
-                          <a:ext cx="1604010" cy="638175"/>
-                        </a:xfrm>
-                        <a:prstGeom prst="rect">
-                          <a:avLst/>
-                        </a:prstGeom>
-                        <a:noFill/>
-                        <a:ln>
-                          <a:noFill/>
-                        </a:ln>
-                        <a:extLst>
-                          <a:ext uri="{909E8E84-426E-40DD-AFC4-6F175D3DCCD1}">
-                            <a14:hiddenFill xmlns:a14="http://schemas.microsoft.com/office/drawing/2010/main">
-                              <a:solidFill>
-                                <a:srgbClr val="FFFFFF"/>
-                              </a:solidFill>
-                            </a14:hiddenFill>
-                          </a:ext>
-                          <a:ext uri="{91240B29-F687-4F45-9708-019B960494DF}">
-                            <a14:hiddenLine xmlns:a14="http://schemas.microsoft.com/office/drawing/2010/main" w="9525">
-                              <a:solidFill>
-                                <a:srgbClr val="000000"/>
-                              </a:solidFill>
-                              <a:miter lim="800000"/>
-                              <a:headEnd/>
-                              <a:tailEnd/>
-                            </a14:hiddenLine>
-                          </a:ext>
-                        </a:extLst>
-                      </wps:spPr>
-                      <wps:txbx>
-                        <w:txbxContent>
-                          <w:p>
-                            <w:pPr>
-                              <w:jc w:val="right"/>
-                              <w:rPr>
-                                <w:rFonts w:ascii="Arial" w:hAnsi="Arial" w:cs="Arial"/>
-                                <w:b/>
-                                <w:sz w:val="28"/>
-                                <w:szCs w:val="28"/>
-                                <w:lang w:val="es-AR"/>
-                              </w:rPr>
-                            </w:pPr>
-                            <w:r>
-                              <w:rPr>
-                                <w:rFonts w:ascii="Arial" w:hAnsi="Arial" w:cs="Arial"/>
-                                <w:b/>
-                                <w:sz w:val="28"/>
-                                <w:szCs w:val="28"/>
-                                <w:lang w:val="es-AR"/>
-                              </w:rPr>
-                              <w:t>20</w:t>
-                            </w:r>
-                            <w:r>
-                              <w:rPr>
-                                <w:rFonts w:ascii="Arial" w:hAnsi="Arial" w:cs="Arial"/>
-                                <w:b/>
-                                <w:sz w:val="28"/>
-                                <w:szCs w:val="28"/>
-                                <w:lang w:val="es-AR"/>
-                              </w:rPr>
-                              <w:t>2</w:t>
-                            </w:r>
-                            <w:r>
-                              <w:rPr>
-                                <w:rFonts w:ascii="Arial" w:hAnsi="Arial" w:cs="Arial"/>
-                                <w:b/>
-                                <w:sz w:val="28"/>
-                                <w:szCs w:val="28"/>
-                                <w:lang w:val="es-AR"/>
-                              </w:rPr>
-                              <w:t>2</w:t>
-                            </w:r>
-                          </w:p>
-                          <w:p>
-                            <w:pPr>
-                              <w:jc w:val="right"/>
-                              <w:rPr>
-                                <w:rFonts w:ascii="Arial" w:hAnsi="Arial" w:cs="Arial"/>
-                                <w:b/>
-                                <w:sz w:val="28"/>
-                                <w:szCs w:val="28"/>
-                                <w:lang w:val="es-AR"/>
-                              </w:rPr>
-                            </w:pPr>
-                            <w:r>
-                              <w:rPr>
-                                <w:rFonts w:ascii="Arial" w:hAnsi="Arial" w:cs="Arial"/>
-                                <w:b/>
-                                <w:sz w:val="28"/>
-                                <w:szCs w:val="28"/>
-                                <w:lang w:val="es-AR"/>
-                              </w:rPr>
-                              <w:t>Lima - Perú</w:t>
-                            </w:r>
-                          </w:p>
-                        </w:txbxContent>
-                      </wps:txbx>
-                      <wps:bodyPr rot="0" vert="horz" wrap="square" lIns="91440" tIns="45720" rIns="91440" bIns="45720" anchor="t" anchorCtr="0" upright="1">
-                        <a:noAutofit/>
-                      </wps:bodyPr>
-                    </wps:wsp>
-                  </a:graphicData>
-                </a:graphic>
-                <wp14:sizeRelH relativeFrom="margin">
-                  <wp14:pctWidth>0</wp14:pctWidth>
-                </wp14:sizeRelH>
-                <wp14:sizeRelV relativeFrom="margin">
-                  <wp14:pctHeight>0</wp14:pctHeight>
-                </wp14:sizeRelV>
-              </wp:anchor>
-            </w:drawing>
-          </mc:Choice>
-          <mc:Fallback>
-            <w:pict>
-              <v:shape w14:anchorId="70E8D3F2" id="Text Box 14" o:spid="_x0000_s1028" type="#_x0000_t202" style="position:absolute;left:0;text-align:left;margin-left:299.8pt;margin-top:522.75pt;width:126.3pt;height:50.25pt;z-index:251658240;visibility:visible;mso-wrap-style:square;mso-width-percent:0;mso-height-percent:0;mso-wrap-distance-left:9pt;mso-wrap-distance-top:0;mso-wrap-distance-right:9pt;mso-wrap-distance-bottom:0;mso-position-horizontal:absolute;mso-position-horizontal-relative:text;mso-position-vertical:absolute;mso-position-vertical-relative:text;mso-width-percent:0;mso-height-percent:0;mso-width-relative:margin;mso-height-relative:margin;v-text-anchor:top" o:gfxdata="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" filled="f" stroked="f">
-                <v:textbox>
-                  <w:txbxContent>
-                    <w:p>
-                      <w:pPr>
-                        <w:jc w:val="right"/>
-                        <w:rPr>
-                          <w:rFonts w:ascii="Arial" w:hAnsi="Arial" w:cs="Arial"/>
-                          <w:b/>
-                          <w:sz w:val="28"/>
-                          <w:szCs w:val="28"/>
-                          <w:lang w:val="es-AR"/>
-                        </w:rPr>
-                      </w:pPr>
-                      <w:r>
-                        <w:rPr>
-                          <w:rFonts w:ascii="Arial" w:hAnsi="Arial" w:cs="Arial"/>
-                          <w:b/>
-                          <w:sz w:val="28"/>
-                          <w:szCs w:val="28"/>
-                          <w:lang w:val="es-AR"/>
-                        </w:rPr>
-                        <w:t>20</w:t>
-                      </w:r>
-                      <w:r>
-                        <w:rPr>
-                          <w:rFonts w:ascii="Arial" w:hAnsi="Arial" w:cs="Arial"/>
-                          <w:b/>
-                          <w:sz w:val="28"/>
-                          <w:szCs w:val="28"/>
-                          <w:lang w:val="es-AR"/>
-                        </w:rPr>
-                        <w:t>2</w:t>
-                      </w:r>
-                      <w:r>
-                        <w:rPr>
-                          <w:rFonts w:ascii="Arial" w:hAnsi="Arial" w:cs="Arial"/>
-                          <w:b/>
-                          <w:sz w:val="28"/>
-                          <w:szCs w:val="28"/>
-                          <w:lang w:val="es-AR"/>
-                        </w:rPr>
-                        <w:t>2</w:t>
-                      </w:r>
-                    </w:p>
-                    <w:p>
-                      <w:pPr>
-                        <w:jc w:val="right"/>
-                        <w:rPr>
-                          <w:rFonts w:ascii="Arial" w:hAnsi="Arial" w:cs="Arial"/>
-                          <w:b/>
-                          <w:sz w:val="28"/>
-                          <w:szCs w:val="28"/>
-                          <w:lang w:val="es-AR"/>
-                        </w:rPr>
-                      </w:pPr>
-                      <w:r>
-                        <w:rPr>
-                          <w:rFonts w:ascii="Arial" w:hAnsi="Arial" w:cs="Arial"/>
-                          <w:b/>
-                          <w:sz w:val="28"/>
-                          <w:szCs w:val="28"/>
-                          <w:lang w:val="es-AR"/>
-                        </w:rPr>
-                        <w:t>Lima - Perú</w:t>
-                      </w:r>
-                    </w:p>
-                  </w:txbxContent>
-                </v:textbox>
-              </v:shape>
-            </w:pict>
-          </mc:Fallback>
-        </mc:AlternateContent>
-      </w:r>
-      <w:r>
-        <w:rPr>
-          <w:noProof/>
-          <w:lang w:val="es-PE" w:eastAsia="es-PE"/>
-        </w:rPr>
-        <mc:AlternateContent>
-          <mc:Choice Requires="wps">
-            <w:drawing>
-              <wp:anchor distT="4294967294" distB="4294967294" distL="114300" distR="114300" simplePos="0" relativeHeight="251657216" behindDoc="0" locked="0" layoutInCell="1" allowOverlap="1" wp14:anchorId="14C78BEE" wp14:editId="464FD66B">
-                <wp:simplePos x="0" y="0"/>
-                <wp:positionH relativeFrom="column">
-                  <wp:posOffset>-393065</wp:posOffset>
-                </wp:positionH>
-                <wp:positionV relativeFrom="paragraph">
-                  <wp:posOffset>6029324</wp:posOffset>
-                </wp:positionV>
-                <wp:extent cx="6238875" cy="0"/>
-                <wp:effectExtent l="0" t="0" r="0" b="19050"/>
-                <wp:wrapNone/>
-                <wp:docPr id="13" name="AutoShape 12"/>
-                <wp:cNvGraphicFramePr>
-                  <a:graphicFrameLocks xmlns:a="http://schemas.openxmlformats.org/drawingml/2006/main"/>
-                </wp:cNvGraphicFramePr>
-                <a:graphic xmlns:a="http://schemas.openxmlformats.org/drawingml/2006/main">
-                  <a:graphicData uri="http://schemas.microsoft.com/office/word/2010/wordprocessingShape">
-                    <wps:wsp>
-                      <wps:cNvCnPr>
-                        <a:cxnSpLocks noChangeShapeType="1"/>
-                      </wps:cNvCnPr>
-                      <wps:spPr bwMode="auto">
-                        <a:xfrm>
-                          <a:off x="0" y="0"/>
-                          <a:ext cx="6238875" cy="0"/>
-                        </a:xfrm>
-                        <a:prstGeom prst="straightConnector1">
-                          <a:avLst/>
-                        </a:prstGeom>
-                        <a:noFill/>
-                        <a:ln w="3175" cap="flat" cmpd="sng" algn="ctr">
-                          <a:solidFill>
-                            <a:sysClr val="window" lastClr="FFFFFF">
-                              <a:lumMod val="65000"/>
-                            </a:sysClr>
-                          </a:solidFill>
-                          <a:prstDash val="dash"/>
-                          <a:headEnd/>
-                          <a:tailEnd/>
-                        </a:ln>
-                        <a:effectLst/>
-                      </wps:spPr>
-                      <wps:bodyPr/>
-                    </wps:wsp>
-                  </a:graphicData>
-                </a:graphic>
-                <wp14:sizeRelH relativeFrom="page">
-                  <wp14:pctWidth>0</wp14:pctWidth>
-                </wp14:sizeRelH>
-                <wp14:sizeRelV relativeFrom="page">
-                  <wp14:pctHeight>0</wp14:pctHeight>
-                </wp14:sizeRelV>
-              </wp:anchor>
-            </w:drawing>
-          </mc:Choice>
-          <mc:Fallback>
-            <w:pict>
-              <v:shapetype w14:anchorId="51FBB661" id="_x0000_t32" coordsize="21600,21600" o:spt="32" o:oned="t" path="m,l21600,21600e" filled="f">
-                <v:path arrowok="t" fillok="f" o:connecttype="none"/>
-                <o:lock v:ext="edit" shapetype="t"/>
-              </v:shapetype>
-              <v:shape id="AutoShape 12" o:spid="_x0000_s1026" type="#_x0000_t32" style="position:absolute;margin-left:-30.95pt;margin-top:474.75pt;width:491.25pt;height:0;z-index:251657216;visibility:visible;mso-wrap-style:square;mso-width-percent:0;mso-height-percent:0;mso-wrap-distance-left:9pt;mso-wrap-distance-top:-6e-5mm;mso-wrap-distance-right:9pt;mso-wrap-distance-bottom:-6e-5mm;mso-position-horizontal:absolute;mso-position-horizontal-relative:text;mso-position-vertical:absolute;mso-position-vertical-relative:text;mso-width-percent:0;mso-height-percent:0;mso-width-relative:page;mso-height-relative:page" o:gfxdata="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" strokecolor="#a6a6a6" strokeweight=".25pt">
-                <v:stroke dashstyle="dash"/>
+                <w10:wrap anchory="page"/>
               </v:shape>
             </w:pict>
           </mc:Fallback>
@@ -894,7 +312,7 @@
 </file>
 
 <file path=word/endnotes.xml><?xml version="1.0" encoding="utf-8"?>
-<w:endnotes xmlns:wpc="http://schemas.microsoft.com/office/word/2010/wordprocessingCanvas" xmlns:cx="http://schemas.microsoft.com/office/drawing/2014/chartex" xmlns:cx1="http://schemas.microsoft.com/office/drawing/2015/9/8/chartex" xmlns:cx2="http://schemas.microsoft.com/office/drawing/2015/10/21/chartex" xmlns:cx3="http://schemas.microsoft.com/office/drawing/2016/5/9/chartex" xmlns:cx4="http://schemas.microsoft.com/office/drawing/2016/5/10/chartex" xmlns:cx5="http://schemas.microsoft.com/office/drawing/2016/5/11/chartex" xmlns:cx6="http://schemas.microsoft.com/office/drawing/2016/5/12/chartex" xmlns:cx7="http://schemas.microsoft.com/office/drawing/2016/5/13/chartex" xmlns:cx8="http://schemas.microsoft.com/office/drawing/2016/5/14/chartex" xmlns:mc="http://schemas.openxmlformats.org/markup-compatibility/2006" xmlns:aink="http://schemas.microsoft.com/office/drawing/2016/ink" xmlns:am3d="http://schemas.microsoft.com/office/drawing/2017/model3d" xmlns:o="urn:schemas-microsoft-com:office:office" xmlns:oel="http://schemas.microsoft.com/office/2019/extlst" xmlns:r="http://schemas.openxmlformats.org/officeDocument/2006/relationships" xmlns:m="http://schemas.openxmlformats.org/officeDocument/2006/math" xmlns:v="urn:schemas-microsoft-com:vml" xmlns:wp14="http://schemas.microsoft.com/office/word/2010/wordprocessingDrawing" xmlns:wp="http://schemas.openxmlformats.org/drawingml/2006/wordprocessingDrawing" xmlns:w10="urn:schemas-microsoft-com:office:word" xmlns:w="http://schemas.openxmlformats.org/wordprocessingml/2006/main" xmlns:w14="http://schemas.microsoft.com/office/word/2010/wordml" xmlns:w15="http://schemas.microsoft.com/office/word/2012/wordml" xmlns:w16cex="http://schemas.microsoft.com/office/word/2018/wordml/cex" xmlns:w16cid="http://schemas.microsoft.com/office/word/2016/wordml/cid" xmlns:w16="http://schemas.microsoft.com/office/word/2018/wordml" xmlns:w16du="http://schemas.microsoft.com/office/word/2023/wordml/word16du" xmlns:w16sdtdh="http://schemas.microsoft.com/office/word/2020/wordml/sdtdatahash" xmlns:w16se="http://schemas.microsoft.com/office/word/2015/wordml/symex" xmlns:wpg="http://schemas.microsoft.com/office/word/2010/wordprocessingGroup" xmlns:wpi="http://schemas.microsoft.com/office/word/2010/wordprocessingInk" xmlns:wne="http://schemas.microsoft.com/office/word/2006/wordml" xmlns:wps="http://schemas.microsoft.com/office/word/2010/wordprocessingShape" mc:Ignorable="w14 w15 w16se w16cid w16 w16cex w16sdtdh w16du wp14">
+<w:endnotes xmlns:wpc="http://schemas.microsoft.com/office/word/2010/wordprocessingCanvas" xmlns:cx="http://schemas.microsoft.com/office/drawing/2014/chartex" xmlns:cx1="http://schemas.microsoft.com/office/drawing/2015/9/8/chartex" xmlns:cx2="http://schemas.microsoft.com/office/drawing/2015/10/21/chartex" xmlns:cx3="http://schemas.microsoft.com/office/drawing/2016/5/9/chartex" xmlns:cx4="http://schemas.microsoft.com/office/drawing/2016/5/10/chartex" xmlns:cx5="http://schemas.microsoft.com/office/drawing/2016/5/11/chartex" xmlns:cx6="http://schemas.microsoft.com/office/drawing/2016/5/12/chartex" xmlns:cx7="http://schemas.microsoft.com/office/drawing/2016/5/13/chartex" xmlns:cx8="http://schemas.microsoft.com/office/drawing/2016/5/14/chartex" xmlns:mc="http://schemas.openxmlformats.org/markup-compatibility/2006" xmlns:aink="http://schemas.microsoft.com/office/drawing/2016/ink" xmlns:am3d="http://schemas.microsoft.com/office/drawing/2017/model3d" xmlns:o="urn:schemas-microsoft-com:office:office" xmlns:oel="http://schemas.microsoft.com/office/2019/extlst" xmlns:r="http://schemas.openxmlformats.org/officeDocument/2006/relationships" xmlns:m="http://schemas.openxmlformats.org/officeDocument/2006/math" xmlns:v="urn:schemas-microsoft-com:vml" xmlns:wp14="http://schemas.microsoft.com/office/word/2010/wordprocessingDrawing" xmlns:wp="http://schemas.openxmlformats.org/drawingml/2006/wordprocessingDrawing" xmlns:w10="urn:schemas-microsoft-com:office:word" xmlns:w="http://schemas.openxmlformats.org/wordprocessingml/2006/main" xmlns:w14="http://schemas.microsoft.com/office/word/2010/wordml" xmlns:w15="http://schemas.microsoft.com/office/word/2012/wordml" xmlns:w16cex="http://schemas.microsoft.com/office/word/2018/wordml/cex" xmlns:w16cid="http://schemas.microsoft.com/office/word/2016/wordml/cid" xmlns:w16="http://schemas.microsoft.com/office/word/2018/wordml" xmlns:w16sdtdh="http://schemas.microsoft.com/office/word/2020/wordml/sdtdatahash" xmlns:w16se="http://schemas.microsoft.com/office/word/2015/wordml/symex" xmlns:wpg="http://schemas.microsoft.com/office/word/2010/wordprocessingGroup" xmlns:wpi="http://schemas.microsoft.com/office/word/2010/wordprocessingInk" xmlns:wne="http://schemas.microsoft.com/office/word/2006/wordml" xmlns:wps="http://schemas.microsoft.com/office/word/2010/wordprocessingShape" mc:Ignorable="w14 w15 w16se w16cid w16 w16cex w16sdtdh wp14">
   <w:endnote w:type="separator" w:id="-1">
     <w:p>
       <w:r>
@@ -913,7 +331,7 @@
 </file>
 
 <file path=word/footer1.xml><?xml version="1.0" encoding="utf-8"?>
-<w:ftr xmlns:wpc="http://schemas.microsoft.com/office/word/2010/wordprocessingCanvas" xmlns:cx="http://schemas.microsoft.com/office/drawing/2014/chartex" xmlns:cx1="http://schemas.microsoft.com/office/drawing/2015/9/8/chartex" xmlns:cx2="http://schemas.microsoft.com/office/drawing/2015/10/21/chartex" xmlns:cx3="http://schemas.microsoft.com/office/drawing/2016/5/9/chartex" xmlns:cx4="http://schemas.microsoft.com/office/drawing/2016/5/10/chartex" xmlns:cx5="http://schemas.microsoft.com/office/drawing/2016/5/11/chartex" xmlns:cx6="http://schemas.microsoft.com/office/drawing/2016/5/12/chartex" xmlns:cx7="http://schemas.microsoft.com/office/drawing/2016/5/13/chartex" xmlns:cx8="http://schemas.microsoft.com/office/drawing/2016/5/14/chartex" xmlns:mc="http://schemas.openxmlformats.org/markup-compatibility/2006" xmlns:aink="http://schemas.microsoft.com/office/drawing/2016/ink" xmlns:am3d="http://schemas.microsoft.com/office/drawing/2017/model3d" xmlns:o="urn:schemas-microsoft-com:office:office" xmlns:oel="http://schemas.microsoft.com/office/2019/extlst" xmlns:r="http://schemas.openxmlformats.org/officeDocument/2006/relationships" xmlns:m="http://schemas.openxmlformats.org/officeDocument/2006/math" xmlns:v="urn:schemas-microsoft-com:vml" xmlns:wp14="http://schemas.microsoft.com/office/word/2010/wordprocessingDrawing" xmlns:wp="http://schemas.openxmlformats.org/drawingml/2006/wordprocessingDrawing" xmlns:w10="urn:schemas-microsoft-com:office:word" xmlns:w="http://schemas.openxmlformats.org/wordprocessingml/2006/main" xmlns:w14="http://schemas.microsoft.com/office/word/2010/wordml" xmlns:w15="http://schemas.microsoft.com/office/word/2012/wordml" xmlns:w16cex="http://schemas.microsoft.com/office/word/2018/wordml/cex" xmlns:w16cid="http://schemas.microsoft.com/office/word/2016/wordml/cid" xmlns:w16="http://schemas.microsoft.com/office/word/2018/wordml" xmlns:w16du="http://schemas.microsoft.com/office/word/2023/wordml/word16du" xmlns:w16sdtdh="http://schemas.microsoft.com/office/word/2020/wordml/sdtdatahash" xmlns:w16se="http://schemas.microsoft.com/office/word/2015/wordml/symex" xmlns:wpg="http://schemas.microsoft.com/office/word/2010/wordprocessingGroup" xmlns:wpi="http://schemas.microsoft.com/office/word/2010/wordprocessingInk" xmlns:wne="http://schemas.microsoft.com/office/word/2006/wordml" xmlns:wps="http://schemas.microsoft.com/office/word/2010/wordprocessingShape" mc:Ignorable="w14 w15 w16se w16cid w16 w16cex w16sdtdh w16du wp14">
+<w:ftr xmlns:wpc="http://schemas.microsoft.com/office/word/2010/wordprocessingCanvas" xmlns:cx="http://schemas.microsoft.com/office/drawing/2014/chartex" xmlns:cx1="http://schemas.microsoft.com/office/drawing/2015/9/8/chartex" xmlns:cx2="http://schemas.microsoft.com/office/drawing/2015/10/21/chartex" xmlns:cx3="http://schemas.microsoft.com/office/drawing/2016/5/9/chartex" xmlns:cx4="http://schemas.microsoft.com/office/drawing/2016/5/10/chartex" xmlns:cx5="http://schemas.microsoft.com/office/drawing/2016/5/11/chartex" xmlns:cx6="http://schemas.microsoft.com/office/drawing/2016/5/12/chartex" xmlns:cx7="http://schemas.microsoft.com/office/drawing/2016/5/13/chartex" xmlns:cx8="http://schemas.microsoft.com/office/drawing/2016/5/14/chartex" xmlns:mc="http://schemas.openxmlformats.org/markup-compatibility/2006" xmlns:aink="http://schemas.microsoft.com/office/drawing/2016/ink" xmlns:am3d="http://schemas.microsoft.com/office/drawing/2017/model3d" xmlns:o="urn:schemas-microsoft-com:office:office" xmlns:oel="http://schemas.microsoft.com/office/2019/extlst" xmlns:r="http://schemas.openxmlformats.org/officeDocument/2006/relationships" xmlns:m="http://schemas.openxmlformats.org/officeDocument/2006/math" xmlns:v="urn:schemas-microsoft-com:vml" xmlns:wp14="http://schemas.microsoft.com/office/word/2010/wordprocessingDrawing" xmlns:wp="http://schemas.openxmlformats.org/drawingml/2006/wordprocessingDrawing" xmlns:w10="urn:schemas-microsoft-com:office:word" xmlns:w="http://schemas.openxmlformats.org/wordprocessingml/2006/main" xmlns:w14="http://schemas.microsoft.com/office/word/2010/wordml" xmlns:w15="http://schemas.microsoft.com/office/word/2012/wordml" xmlns:w16cex="http://schemas.microsoft.com/office/word/2018/wordml/cex" xmlns:w16cid="http://schemas.microsoft.com/office/word/2016/wordml/cid" xmlns:w16="http://schemas.microsoft.com/office/word/2018/wordml" xmlns:w16sdtdh="http://schemas.microsoft.com/office/word/2020/wordml/sdtdatahash" xmlns:w16se="http://schemas.microsoft.com/office/word/2015/wordml/symex" xmlns:wpg="http://schemas.microsoft.com/office/word/2010/wordprocessingGroup" xmlns:wpi="http://schemas.microsoft.com/office/word/2010/wordprocessingInk" xmlns:wne="http://schemas.microsoft.com/office/word/2006/wordml" xmlns:wps="http://schemas.microsoft.com/office/word/2010/wordprocessingShape" mc:Ignorable="w14 w15 w16se w16cid w16 w16cex w16sdtdh wp14">
   <w:p>
     <w:pPr>
       <w:jc w:val="right"/>
@@ -1011,7 +429,7 @@
 </file>
 
 <file path=word/footnotes.xml><?xml version="1.0" encoding="utf-8"?>
-<w:footnotes xmlns:wpc="http://schemas.microsoft.com/office/word/2010/wordprocessingCanvas" xmlns:cx="http://schemas.microsoft.com/office/drawing/2014/chartex" xmlns:cx1="http://schemas.microsoft.com/office/drawing/2015/9/8/chartex" xmlns:cx2="http://schemas.microsoft.com/office/drawing/2015/10/21/chartex" xmlns:cx3="http://schemas.microsoft.com/office/drawing/2016/5/9/chartex" xmlns:cx4="http://schemas.microsoft.com/office/drawing/2016/5/10/chartex" xmlns:cx5="http://schemas.microsoft.com/office/drawing/2016/5/11/chartex" xmlns:cx6="http://schemas.microsoft.com/office/drawing/2016/5/12/chartex" xmlns:cx7="http://schemas.microsoft.com/office/drawing/2016/5/13/chartex" xmlns:cx8="http://schemas.microsoft.com/office/drawing/2016/5/14/chartex" xmlns:mc="http://schemas.openxmlformats.org/markup-compatibility/2006" xmlns:aink="http://schemas.microsoft.com/office/drawing/2016/ink" xmlns:am3d="http://schemas.microsoft.com/office/drawing/2017/model3d" xmlns:o="urn:schemas-microsoft-com:office:office" xmlns:oel="http://schemas.microsoft.com/office/2019/extlst" xmlns:r="http://schemas.openxmlformats.org/officeDocument/2006/relationships" xmlns:m="http://schemas.openxmlformats.org/officeDocument/2006/math" xmlns:v="urn:schemas-microsoft-com:vml" xmlns:wp14="http://schemas.microsoft.com/office/word/2010/wordprocessingDrawing" xmlns:wp="http://schemas.openxmlformats.org/drawingml/2006/wordprocessingDrawing" xmlns:w10="urn:schemas-microsoft-com:office:word" xmlns:w="http://schemas.openxmlformats.org/wordprocessingml/2006/main" xmlns:w14="http://schemas.microsoft.com/office/word/2010/wordml" xmlns:w15="http://schemas.microsoft.com/office/word/2012/wordml" xmlns:w16cex="http://schemas.microsoft.com/office/word/2018/wordml/cex" xmlns:w16cid="http://schemas.microsoft.com/office/word/2016/wordml/cid" xmlns:w16="http://schemas.microsoft.com/office/word/2018/wordml" xmlns:w16du="http://schemas.microsoft.com/office/word/2023/wordml/word16du" xmlns:w16sdtdh="http://schemas.microsoft.com/office/word/2020/wordml/sdtdatahash" xmlns:w16se="http://schemas.microsoft.com/office/word/2015/wordml/symex" xmlns:wpg="http://schemas.microsoft.com/office/word/2010/wordprocessingGroup" xmlns:wpi="http://schemas.microsoft.com/office/word/2010/wordprocessingInk" xmlns:wne="http://schemas.microsoft.com/office/word/2006/wordml" xmlns:wps="http://schemas.microsoft.com/office/word/2010/wordprocessingShape" mc:Ignorable="w14 w15 w16se w16cid w16 w16cex w16sdtdh w16du wp14">
+<w:footnotes xmlns:wpc="http://schemas.microsoft.com/office/word/2010/wordprocessingCanvas" xmlns:cx="http://schemas.microsoft.com/office/drawing/2014/chartex" xmlns:cx1="http://schemas.microsoft.com/office/drawing/2015/9/8/chartex" xmlns:cx2="http://schemas.microsoft.com/office/drawing/2015/10/21/chartex" xmlns:cx3="http://schemas.microsoft.com/office/drawing/2016/5/9/chartex" xmlns:cx4="http://schemas.microsoft.com/office/drawing/2016/5/10/chartex" xmlns:cx5="http://schemas.microsoft.com/office/drawing/2016/5/11/chartex" xmlns:cx6="http://schemas.microsoft.com/office/drawing/2016/5/12/chartex" xmlns:cx7="http://schemas.microsoft.com/office/drawing/2016/5/13/chartex" xmlns:cx8="http://schemas.microsoft.com/office/drawing/2016/5/14/chartex" xmlns:mc="http://schemas.openxmlformats.org/markup-compatibility/2006" xmlns:aink="http://schemas.microsoft.com/office/drawing/2016/ink" xmlns:am3d="http://schemas.microsoft.com/office/drawing/2017/model3d" xmlns:o="urn:schemas-microsoft-com:office:office" xmlns:oel="http://schemas.microsoft.com/office/2019/extlst" xmlns:r="http://schemas.openxmlformats.org/officeDocument/2006/relationships" xmlns:m="http://schemas.openxmlformats.org/officeDocument/2006/math" xmlns:v="urn:schemas-microsoft-com:vml" xmlns:wp14="http://schemas.microsoft.com/office/word/2010/wordprocessingDrawing" xmlns:wp="http://schemas.openxmlformats.org/drawingml/2006/wordprocessingDrawing" xmlns:w10="urn:schemas-microsoft-com:office:word" xmlns:w="http://schemas.openxmlformats.org/wordprocessingml/2006/main" xmlns:w14="http://schemas.microsoft.com/office/word/2010/wordml" xmlns:w15="http://schemas.microsoft.com/office/word/2012/wordml" xmlns:w16cex="http://schemas.microsoft.com/office/word/2018/wordml/cex" xmlns:w16cid="http://schemas.microsoft.com/office/word/2016/wordml/cid" xmlns:w16="http://schemas.microsoft.com/office/word/2018/wordml" xmlns:w16sdtdh="http://schemas.microsoft.com/office/word/2020/wordml/sdtdatahash" xmlns:w16se="http://schemas.microsoft.com/office/word/2015/wordml/symex" xmlns:wpg="http://schemas.microsoft.com/office/word/2010/wordprocessingGroup" xmlns:wpi="http://schemas.microsoft.com/office/word/2010/wordprocessingInk" xmlns:wne="http://schemas.microsoft.com/office/word/2006/wordml" xmlns:wps="http://schemas.microsoft.com/office/word/2010/wordprocessingShape" mc:Ignorable="w14 w15 w16se w16cid w16 w16cex w16sdtdh wp14">
   <w:footnote w:type="separator" w:id="-1">
     <w:p>
       <w:r>
@@ -1030,7 +448,7 @@
 </file>
 
 <file path=word/header1.xml><?xml version="1.0" encoding="utf-8"?>
-<w:hdr xmlns:wpc="http://schemas.microsoft.com/office/word/2010/wordprocessingCanvas" xmlns:cx="http://schemas.microsoft.com/office/drawing/2014/chartex" xmlns:cx1="http://schemas.microsoft.com/office/drawing/2015/9/8/chartex" xmlns:cx2="http://schemas.microsoft.com/office/drawing/2015/10/21/chartex" xmlns:cx3="http://schemas.microsoft.com/office/drawing/2016/5/9/chartex" xmlns:cx4="http://schemas.microsoft.com/office/drawing/2016/5/10/chartex" xmlns:cx5="http://schemas.microsoft.com/office/drawing/2016/5/11/chartex" xmlns:cx6="http://schemas.microsoft.com/office/drawing/2016/5/12/chartex" xmlns:cx7="http://schemas.microsoft.com/office/drawing/2016/5/13/chartex" xmlns:cx8="http://schemas.microsoft.com/office/drawing/2016/5/14/chartex" xmlns:mc="http://schemas.openxmlformats.org/markup-compatibility/2006" xmlns:aink="http://schemas.microsoft.com/office/drawing/2016/ink" xmlns:am3d="http://schemas.microsoft.com/office/drawing/2017/model3d" xmlns:o="urn:schemas-microsoft-com:office:office" xmlns:oel="http://schemas.microsoft.com/office/2019/extlst" xmlns:r="http://schemas.openxmlformats.org/officeDocument/2006/relationships" xmlns:m="http://schemas.openxmlformats.org/officeDocument/2006/math" xmlns:v="urn:schemas-microsoft-com:vml" xmlns:wp14="http://schemas.microsoft.com/office/word/2010/wordprocessingDrawing" xmlns:wp="http://schemas.openxmlformats.org/drawingml/2006/wordprocessingDrawing" xmlns:w10="urn:schemas-microsoft-com:office:word" xmlns:w="http://schemas.openxmlformats.org/wordprocessingml/2006/main" xmlns:w14="http://schemas.microsoft.com/office/word/2010/wordml" xmlns:w15="http://schemas.microsoft.com/office/word/2012/wordml" xmlns:w16cex="http://schemas.microsoft.com/office/word/2018/wordml/cex" xmlns:w16cid="http://schemas.microsoft.com/office/word/2016/wordml/cid" xmlns:w16="http://schemas.microsoft.com/office/word/2018/wordml" xmlns:w16du="http://schemas.microsoft.com/office/word/2023/wordml/word16du" xmlns:w16sdtdh="http://schemas.microsoft.com/office/word/2020/wordml/sdtdatahash" xmlns:w16se="http://schemas.microsoft.com/office/word/2015/wordml/symex" xmlns:wpg="http://schemas.microsoft.com/office/word/2010/wordprocessingGroup" xmlns:wpi="http://schemas.microsoft.com/office/word/2010/wordprocessingInk" xmlns:wne="http://schemas.microsoft.com/office/word/2006/wordml" xmlns:wps="http://schemas.microsoft.com/office/word/2010/wordprocessingShape" mc:Ignorable="w14 w15 w16se w16cid w16 w16cex w16sdtdh w16du wp14">
+<w:hdr xmlns:wpc="http://schemas.microsoft.com/office/word/2010/wordprocessingCanvas" xmlns:cx="http://schemas.microsoft.com/office/drawing/2014/chartex" xmlns:cx1="http://schemas.microsoft.com/office/drawing/2015/9/8/chartex" xmlns:cx2="http://schemas.microsoft.com/office/drawing/2015/10/21/chartex" xmlns:cx3="http://schemas.microsoft.com/office/drawing/2016/5/9/chartex" xmlns:cx4="http://schemas.microsoft.com/office/drawing/2016/5/10/chartex" xmlns:cx5="http://schemas.microsoft.com/office/drawing/2016/5/11/chartex" xmlns:cx6="http://schemas.microsoft.com/office/drawing/2016/5/12/chartex" xmlns:cx7="http://schemas.microsoft.com/office/drawing/2016/5/13/chartex" xmlns:cx8="http://schemas.microsoft.com/office/drawing/2016/5/14/chartex" xmlns:mc="http://schemas.openxmlformats.org/markup-compatibility/2006" xmlns:aink="http://schemas.microsoft.com/office/drawing/2016/ink" xmlns:am3d="http://schemas.microsoft.com/office/drawing/2017/model3d" xmlns:o="urn:schemas-microsoft-com:office:office" xmlns:oel="http://schemas.microsoft.com/office/2019/extlst" xmlns:r="http://schemas.openxmlformats.org/officeDocument/2006/relationships" xmlns:m="http://schemas.openxmlformats.org/officeDocument/2006/math" xmlns:v="urn:schemas-microsoft-com:vml" xmlns:wp14="http://schemas.microsoft.com/office/word/2010/wordprocessingDrawing" xmlns:wp="http://schemas.openxmlformats.org/drawingml/2006/wordprocessingDrawing" xmlns:w10="urn:schemas-microsoft-com:office:word" xmlns:w="http://schemas.openxmlformats.org/wordprocessingml/2006/main" xmlns:w14="http://schemas.microsoft.com/office/word/2010/wordml" xmlns:w15="http://schemas.microsoft.com/office/word/2012/wordml" xmlns:w16cex="http://schemas.microsoft.com/office/word/2018/wordml/cex" xmlns:w16cid="http://schemas.microsoft.com/office/word/2016/wordml/cid" xmlns:w16="http://schemas.microsoft.com/office/word/2018/wordml" xmlns:w16sdtdh="http://schemas.microsoft.com/office/word/2020/wordml/sdtdatahash" xmlns:w16se="http://schemas.microsoft.com/office/word/2015/wordml/symex" xmlns:wpg="http://schemas.microsoft.com/office/word/2010/wordprocessingGroup" xmlns:wpi="http://schemas.microsoft.com/office/word/2010/wordprocessingInk" xmlns:wne="http://schemas.microsoft.com/office/word/2006/wordml" xmlns:wps="http://schemas.microsoft.com/office/word/2010/wordprocessingShape" mc:Ignorable="w14 w15 w16se w16cid w16 w16cex w16sdtdh wp14">
   <w:p>
     <w:r>
       <w:cr/>
@@ -1040,7 +458,7 @@
 </file>
 
 <file path=word/header2.xml><?xml version="1.0" encoding="utf-8"?>
-<w:hdr xmlns:wpc="http://schemas.microsoft.com/office/word/2010/wordprocessingCanvas" xmlns:cx="http://schemas.microsoft.com/office/drawing/2014/chartex" xmlns:cx1="http://schemas.microsoft.com/office/drawing/2015/9/8/chartex" xmlns:cx2="http://schemas.microsoft.com/office/drawing/2015/10/21/chartex" xmlns:cx3="http://schemas.microsoft.com/office/drawing/2016/5/9/chartex" xmlns:cx4="http://schemas.microsoft.com/office/drawing/2016/5/10/chartex" xmlns:cx5="http://schemas.microsoft.com/office/drawing/2016/5/11/chartex" xmlns:cx6="http://schemas.microsoft.com/office/drawing/2016/5/12/chartex" xmlns:cx7="http://schemas.microsoft.com/office/drawing/2016/5/13/chartex" xmlns:cx8="http://schemas.microsoft.com/office/drawing/2016/5/14/chartex" xmlns:mc="http://schemas.openxmlformats.org/markup-compatibility/2006" xmlns:aink="http://schemas.microsoft.com/office/drawing/2016/ink" xmlns:am3d="http://schemas.microsoft.com/office/drawing/2017/model3d" xmlns:o="urn:schemas-microsoft-com:office:office" xmlns:oel="http://schemas.microsoft.com/office/2019/extlst" xmlns:r="http://schemas.openxmlformats.org/officeDocument/2006/relationships" xmlns:m="http://schemas.openxmlformats.org/officeDocument/2006/math" xmlns:v="urn:schemas-microsoft-com:vml" xmlns:wp14="http://schemas.microsoft.com/office/word/2010/wordprocessingDrawing" xmlns:wp="http://schemas.openxmlformats.org/drawingml/2006/wordprocessingDrawing" xmlns:w10="urn:schemas-microsoft-com:office:word" xmlns:w="http://schemas.openxmlformats.org/wordprocessingml/2006/main" xmlns:w14="http://schemas.microsoft.com/office/word/2010/wordml" xmlns:w15="http://schemas.microsoft.com/office/word/2012/wordml" xmlns:w16cex="http://schemas.microsoft.com/office/word/2018/wordml/cex" xmlns:w16cid="http://schemas.microsoft.com/office/word/2016/wordml/cid" xmlns:w16="http://schemas.microsoft.com/office/word/2018/wordml" xmlns:w16du="http://schemas.microsoft.com/office/word/2023/wordml/word16du" xmlns:w16sdtdh="http://schemas.microsoft.com/office/word/2020/wordml/sdtdatahash" xmlns:w16se="http://schemas.microsoft.com/office/word/2015/wordml/symex" xmlns:wpg="http://schemas.microsoft.com/office/word/2010/wordprocessingGroup" xmlns:wpi="http://schemas.microsoft.com/office/word/2010/wordprocessingInk" xmlns:wne="http://schemas.microsoft.com/office/word/2006/wordml" xmlns:wps="http://schemas.microsoft.com/office/word/2010/wordprocessingShape" mc:Ignorable="w14 w15 w16se w16cid w16 w16cex w16sdtdh w16du wp14">
+<w:hdr xmlns:wpc="http://schemas.microsoft.com/office/word/2010/wordprocessingCanvas" xmlns:cx="http://schemas.microsoft.com/office/drawing/2014/chartex" xmlns:cx1="http://schemas.microsoft.com/office/drawing/2015/9/8/chartex" xmlns:cx2="http://schemas.microsoft.com/office/drawing/2015/10/21/chartex" xmlns:cx3="http://schemas.microsoft.com/office/drawing/2016/5/9/chartex" xmlns:cx4="http://schemas.microsoft.com/office/drawing/2016/5/10/chartex" xmlns:cx5="http://schemas.microsoft.com/office/drawing/2016/5/11/chartex" xmlns:cx6="http://schemas.microsoft.com/office/drawing/2016/5/12/chartex" xmlns:cx7="http://schemas.microsoft.com/office/drawing/2016/5/13/chartex" xmlns:cx8="http://schemas.microsoft.com/office/drawing/2016/5/14/chartex" xmlns:mc="http://schemas.openxmlformats.org/markup-compatibility/2006" xmlns:aink="http://schemas.microsoft.com/office/drawing/2016/ink" xmlns:am3d="http://schemas.microsoft.com/office/drawing/2017/model3d" xmlns:o="urn:schemas-microsoft-com:office:office" xmlns:oel="http://schemas.microsoft.com/office/2019/extlst" xmlns:r="http://schemas.openxmlformats.org/officeDocument/2006/relationships" xmlns:m="http://schemas.openxmlformats.org/officeDocument/2006/math" xmlns:v="urn:schemas-microsoft-com:vml" xmlns:wp14="http://schemas.microsoft.com/office/word/2010/wordprocessingDrawing" xmlns:wp="http://schemas.openxmlformats.org/drawingml/2006/wordprocessingDrawing" xmlns:w10="urn:schemas-microsoft-com:office:word" xmlns:w="http://schemas.openxmlformats.org/wordprocessingml/2006/main" xmlns:w14="http://schemas.microsoft.com/office/word/2010/wordml" xmlns:w15="http://schemas.microsoft.com/office/word/2012/wordml" xmlns:w16cex="http://schemas.microsoft.com/office/word/2018/wordml/cex" xmlns:w16cid="http://schemas.microsoft.com/office/word/2016/wordml/cid" xmlns:w16="http://schemas.microsoft.com/office/word/2018/wordml" xmlns:w16sdtdh="http://schemas.microsoft.com/office/word/2020/wordml/sdtdatahash" xmlns:w16se="http://schemas.microsoft.com/office/word/2015/wordml/symex" xmlns:wpg="http://schemas.microsoft.com/office/word/2010/wordprocessingGroup" xmlns:wpi="http://schemas.microsoft.com/office/word/2010/wordprocessingInk" xmlns:wne="http://schemas.microsoft.com/office/word/2006/wordml" xmlns:wps="http://schemas.microsoft.com/office/word/2010/wordprocessingShape" mc:Ignorable="w14 w15 w16se w16cid w16 w16cex w16sdtdh wp14">
   <w:p>
     <w:pPr>
       <w:pStyle w:val="Header"/>
@@ -1219,7 +637,6 @@
       </w:rPr>
       <w:t xml:space="preserve">HP </w:t>
     </w:r>
-    <w:proofErr w:type="spellStart"/>
     <w:r>
       <w:rPr>
         <w:rFonts w:cs="Arial"/>
@@ -1227,64 +644,14 @@
         <w:color w:val="333333"/>
         <w:lang w:val="es-PE"/>
       </w:rPr>
-      <w:t>Unified</w:t>
-    </w:r>
-    <w:proofErr w:type="spellEnd"/>
-    <w:r>
-      <w:rPr>
-        <w:rFonts w:cs="Arial"/>
-        <w:b/>
-        <w:color w:val="333333"/>
-        <w:lang w:val="es-PE"/>
-      </w:rPr>
-      <w:t xml:space="preserve"> </w:t>
-    </w:r>
-    <w:proofErr w:type="spellStart"/>
-    <w:r>
-      <w:rPr>
-        <w:rFonts w:cs="Arial"/>
-        <w:b/>
-        <w:color w:val="333333"/>
-        <w:lang w:val="es-PE"/>
-      </w:rPr>
-      <w:t>Functional</w:t>
-    </w:r>
-    <w:proofErr w:type="spellEnd"/>
-    <w:r>
-      <w:rPr>
-        <w:rFonts w:cs="Arial"/>
-        <w:b/>
-        <w:color w:val="333333"/>
-        <w:lang w:val="es-PE"/>
-      </w:rPr>
-      <w:t xml:space="preserve"> </w:t>
-    </w:r>
-    <w:proofErr w:type="spellStart"/>
-    <w:r>
-      <w:rPr>
-        <w:rFonts w:cs="Arial"/>
-        <w:b/>
-        <w:color w:val="333333"/>
-        <w:lang w:val="es-PE"/>
-      </w:rPr>
-      <w:t>Testing</w:t>
-    </w:r>
-    <w:proofErr w:type="spellEnd"/>
-    <w:r>
-      <w:rPr>
-        <w:rFonts w:cs="Arial"/>
-        <w:b/>
-        <w:color w:val="333333"/>
-        <w:lang w:val="es-PE"/>
-      </w:rPr>
-      <w:t xml:space="preserve"> </w:t>
+      <w:t xml:space="preserve">Unified Functional Testing </w:t>
     </w:r>
   </w:p>
 </w:hdr>
 </file>
 
 <file path=word/numbering.xml><?xml version="1.0" encoding="utf-8"?>
-<w:numbering xmlns:wpc="http://schemas.microsoft.com/office/word/2010/wordprocessingCanvas" xmlns:cx="http://schemas.microsoft.com/office/drawing/2014/chartex" xmlns:cx1="http://schemas.microsoft.com/office/drawing/2015/9/8/chartex" xmlns:cx2="http://schemas.microsoft.com/office/drawing/2015/10/21/chartex" xmlns:cx3="http://schemas.microsoft.com/office/drawing/2016/5/9/chartex" xmlns:cx4="http://schemas.microsoft.com/office/drawing/2016/5/10/chartex" xmlns:cx5="http://schemas.microsoft.com/office/drawing/2016/5/11/chartex" xmlns:cx6="http://schemas.microsoft.com/office/drawing/2016/5/12/chartex" xmlns:cx7="http://schemas.microsoft.com/office/drawing/2016/5/13/chartex" xmlns:cx8="http://schemas.microsoft.com/office/drawing/2016/5/14/chartex" xmlns:mc="http://schemas.openxmlformats.org/markup-compatibility/2006" xmlns:aink="http://schemas.microsoft.com/office/drawing/2016/ink" xmlns:am3d="http://schemas.microsoft.com/office/drawing/2017/model3d" xmlns:o="urn:schemas-microsoft-com:office:office" xmlns:oel="http://schemas.microsoft.com/office/2019/extlst" xmlns:r="http://schemas.openxmlformats.org/officeDocument/2006/relationships" xmlns:m="http://schemas.openxmlformats.org/officeDocument/2006/math" xmlns:v="urn:schemas-microsoft-com:vml" xmlns:wp14="http://schemas.microsoft.com/office/word/2010/wordprocessingDrawing" xmlns:wp="http://schemas.openxmlformats.org/drawingml/2006/wordprocessingDrawing" xmlns:w10="urn:schemas-microsoft-com:office:word" xmlns:w="http://schemas.openxmlformats.org/wordprocessingml/2006/main" xmlns:w14="http://schemas.microsoft.com/office/word/2010/wordml" xmlns:w15="http://schemas.microsoft.com/office/word/2012/wordml" xmlns:w16cex="http://schemas.microsoft.com/office/word/2018/wordml/cex" xmlns:w16cid="http://schemas.microsoft.com/office/word/2016/wordml/cid" xmlns:w16="http://schemas.microsoft.com/office/word/2018/wordml" xmlns:w16du="http://schemas.microsoft.com/office/word/2023/wordml/word16du" xmlns:w16sdtdh="http://schemas.microsoft.com/office/word/2020/wordml/sdtdatahash" xmlns:w16se="http://schemas.microsoft.com/office/word/2015/wordml/symex" xmlns:wpg="http://schemas.microsoft.com/office/word/2010/wordprocessingGroup" xmlns:wpi="http://schemas.microsoft.com/office/word/2010/wordprocessingInk" xmlns:wne="http://schemas.microsoft.com/office/word/2006/wordml" xmlns:wps="http://schemas.microsoft.com/office/word/2010/wordprocessingShape" mc:Ignorable="w14 w15 w16se w16cid w16 w16cex w16sdtdh w16du wp14">
+<w:numbering xmlns:wpc="http://schemas.microsoft.com/office/word/2010/wordprocessingCanvas" xmlns:cx="http://schemas.microsoft.com/office/drawing/2014/chartex" xmlns:cx1="http://schemas.microsoft.com/office/drawing/2015/9/8/chartex" xmlns:cx2="http://schemas.microsoft.com/office/drawing/2015/10/21/chartex" xmlns:cx3="http://schemas.microsoft.com/office/drawing/2016/5/9/chartex" xmlns:cx4="http://schemas.microsoft.com/office/drawing/2016/5/10/chartex" xmlns:cx5="http://schemas.microsoft.com/office/drawing/2016/5/11/chartex" xmlns:cx6="http://schemas.microsoft.com/office/drawing/2016/5/12/chartex" xmlns:cx7="http://schemas.microsoft.com/office/drawing/2016/5/13/chartex" xmlns:cx8="http://schemas.microsoft.com/office/drawing/2016/5/14/chartex" xmlns:mc="http://schemas.openxmlformats.org/markup-compatibility/2006" xmlns:aink="http://schemas.microsoft.com/office/drawing/2016/ink" xmlns:am3d="http://schemas.microsoft.com/office/drawing/2017/model3d" xmlns:o="urn:schemas-microsoft-com:office:office" xmlns:oel="http://schemas.microsoft.com/office/2019/extlst" xmlns:r="http://schemas.openxmlformats.org/officeDocument/2006/relationships" xmlns:m="http://schemas.openxmlformats.org/officeDocument/2006/math" xmlns:v="urn:schemas-microsoft-com:vml" xmlns:wp14="http://schemas.microsoft.com/office/word/2010/wordprocessingDrawing" xmlns:wp="http://schemas.openxmlformats.org/drawingml/2006/wordprocessingDrawing" xmlns:w10="urn:schemas-microsoft-com:office:word" xmlns:w="http://schemas.openxmlformats.org/wordprocessingml/2006/main" xmlns:w14="http://schemas.microsoft.com/office/word/2010/wordml" xmlns:w15="http://schemas.microsoft.com/office/word/2012/wordml" xmlns:w16cex="http://schemas.microsoft.com/office/word/2018/wordml/cex" xmlns:w16cid="http://schemas.microsoft.com/office/word/2016/wordml/cid" xmlns:w16="http://schemas.microsoft.com/office/word/2018/wordml" xmlns:w16sdtdh="http://schemas.microsoft.com/office/word/2020/wordml/sdtdatahash" xmlns:w16se="http://schemas.microsoft.com/office/word/2015/wordml/symex" xmlns:wpg="http://schemas.microsoft.com/office/word/2010/wordprocessingGroup" xmlns:wpi="http://schemas.microsoft.com/office/word/2010/wordprocessingInk" xmlns:wne="http://schemas.microsoft.com/office/word/2006/wordml" xmlns:wps="http://schemas.microsoft.com/office/word/2010/wordprocessingShape" mc:Ignorable="w14 w15 w16se w16cid w16 w16cex w16sdtdh wp14">
   <w:abstractNum w:abstractNumId="0" w15:restartNumberingAfterBreak="0">
     <w:nsid w:val="003D5057"/>
     <w:multiLevelType w:val="hybridMultilevel"/>
@@ -5987,164 +5354,164 @@
       </w:rPr>
     </w:lvl>
   </w:abstractNum>
-  <w:num w:numId="1" w16cid:durableId="1184201349">
+  <w:num w:numId="1" w16cid:durableId="1578905506">
     <w:abstractNumId w:val="7"/>
   </w:num>
-  <w:num w:numId="2" w16cid:durableId="700786385">
+  <w:num w:numId="2" w16cid:durableId="311252857">
     <w:abstractNumId w:val="12"/>
   </w:num>
-  <w:num w:numId="3" w16cid:durableId="1828400737">
+  <w:num w:numId="3" w16cid:durableId="1724136419">
     <w:abstractNumId w:val="21"/>
   </w:num>
-  <w:num w:numId="4" w16cid:durableId="1035274936">
+  <w:num w:numId="4" w16cid:durableId="1858156544">
     <w:abstractNumId w:val="38"/>
   </w:num>
-  <w:num w:numId="5" w16cid:durableId="31079305">
+  <w:num w:numId="5" w16cid:durableId="541022884">
     <w:abstractNumId w:val="10"/>
   </w:num>
-  <w:num w:numId="6" w16cid:durableId="1196427084">
+  <w:num w:numId="6" w16cid:durableId="905921643">
     <w:abstractNumId w:val="11"/>
   </w:num>
-  <w:num w:numId="7" w16cid:durableId="458299105">
+  <w:num w:numId="7" w16cid:durableId="1398475672">
     <w:abstractNumId w:val="4"/>
   </w:num>
-  <w:num w:numId="8" w16cid:durableId="233587427">
+  <w:num w:numId="8" w16cid:durableId="1843549543">
     <w:abstractNumId w:val="30"/>
   </w:num>
-  <w:num w:numId="9" w16cid:durableId="806582486">
+  <w:num w:numId="9" w16cid:durableId="523522427">
     <w:abstractNumId w:val="5"/>
   </w:num>
-  <w:num w:numId="10" w16cid:durableId="1330251247">
+  <w:num w:numId="10" w16cid:durableId="1388146935">
     <w:abstractNumId w:val="43"/>
     <w:lvlOverride w:ilvl="0">
       <w:startOverride w:val="1"/>
     </w:lvlOverride>
   </w:num>
-  <w:num w:numId="11" w16cid:durableId="1200165787">
+  <w:num w:numId="11" w16cid:durableId="2016951530">
     <w:abstractNumId w:val="43"/>
     <w:lvlOverride w:ilvl="0">
       <w:startOverride w:val="1"/>
     </w:lvlOverride>
   </w:num>
-  <w:num w:numId="12" w16cid:durableId="641928241">
+  <w:num w:numId="12" w16cid:durableId="1834373228">
     <w:abstractNumId w:val="43"/>
     <w:lvlOverride w:ilvl="0">
       <w:startOverride w:val="1"/>
     </w:lvlOverride>
   </w:num>
-  <w:num w:numId="13" w16cid:durableId="1844738618">
+  <w:num w:numId="13" w16cid:durableId="98453794">
     <w:abstractNumId w:val="43"/>
     <w:lvlOverride w:ilvl="0">
       <w:startOverride w:val="1"/>
     </w:lvlOverride>
   </w:num>
-  <w:num w:numId="14" w16cid:durableId="1895577522">
+  <w:num w:numId="14" w16cid:durableId="196237138">
     <w:abstractNumId w:val="24"/>
   </w:num>
-  <w:num w:numId="15" w16cid:durableId="1547061218">
+  <w:num w:numId="15" w16cid:durableId="1842741917">
     <w:abstractNumId w:val="41"/>
   </w:num>
-  <w:num w:numId="16" w16cid:durableId="1936668801">
+  <w:num w:numId="16" w16cid:durableId="618951188">
     <w:abstractNumId w:val="31"/>
   </w:num>
-  <w:num w:numId="17" w16cid:durableId="2038652033">
+  <w:num w:numId="17" w16cid:durableId="391736975">
     <w:abstractNumId w:val="1"/>
   </w:num>
-  <w:num w:numId="18" w16cid:durableId="756098741">
+  <w:num w:numId="18" w16cid:durableId="1500805326">
     <w:abstractNumId w:val="28"/>
   </w:num>
-  <w:num w:numId="19" w16cid:durableId="2147232125">
+  <w:num w:numId="19" w16cid:durableId="1388068941">
     <w:abstractNumId w:val="18"/>
   </w:num>
-  <w:num w:numId="20" w16cid:durableId="194775593">
+  <w:num w:numId="20" w16cid:durableId="70665444">
     <w:abstractNumId w:val="3"/>
   </w:num>
-  <w:num w:numId="21" w16cid:durableId="2124301063">
+  <w:num w:numId="21" w16cid:durableId="1399019228">
     <w:abstractNumId w:val="29"/>
   </w:num>
-  <w:num w:numId="22" w16cid:durableId="1385450985">
+  <w:num w:numId="22" w16cid:durableId="1601257446">
     <w:abstractNumId w:val="19"/>
   </w:num>
-  <w:num w:numId="23" w16cid:durableId="1488745151">
+  <w:num w:numId="23" w16cid:durableId="70085758">
     <w:abstractNumId w:val="25"/>
   </w:num>
-  <w:num w:numId="24" w16cid:durableId="1941136729">
+  <w:num w:numId="24" w16cid:durableId="184026749">
     <w:abstractNumId w:val="17"/>
   </w:num>
-  <w:num w:numId="25" w16cid:durableId="1987128068">
+  <w:num w:numId="25" w16cid:durableId="1340086376">
     <w:abstractNumId w:val="8"/>
   </w:num>
-  <w:num w:numId="26" w16cid:durableId="2059088677">
+  <w:num w:numId="26" w16cid:durableId="1007294136">
     <w:abstractNumId w:val="42"/>
   </w:num>
-  <w:num w:numId="27" w16cid:durableId="480119467">
+  <w:num w:numId="27" w16cid:durableId="1809664948">
     <w:abstractNumId w:val="35"/>
   </w:num>
-  <w:num w:numId="28" w16cid:durableId="728580505">
+  <w:num w:numId="28" w16cid:durableId="253590157">
     <w:abstractNumId w:val="23"/>
   </w:num>
-  <w:num w:numId="29" w16cid:durableId="1909069013">
+  <w:num w:numId="29" w16cid:durableId="610432228">
     <w:abstractNumId w:val="13"/>
   </w:num>
-  <w:num w:numId="30" w16cid:durableId="403797343">
+  <w:num w:numId="30" w16cid:durableId="911499991">
     <w:abstractNumId w:val="34"/>
   </w:num>
-  <w:num w:numId="31" w16cid:durableId="308176628">
+  <w:num w:numId="31" w16cid:durableId="1429619060">
     <w:abstractNumId w:val="26"/>
   </w:num>
-  <w:num w:numId="32" w16cid:durableId="515195902">
+  <w:num w:numId="32" w16cid:durableId="678049403">
     <w:abstractNumId w:val="39"/>
   </w:num>
-  <w:num w:numId="33" w16cid:durableId="732896796">
+  <w:num w:numId="33" w16cid:durableId="805052034">
     <w:abstractNumId w:val="33"/>
   </w:num>
-  <w:num w:numId="34" w16cid:durableId="1225797777">
+  <w:num w:numId="34" w16cid:durableId="716588709">
     <w:abstractNumId w:val="20"/>
   </w:num>
-  <w:num w:numId="35" w16cid:durableId="2006740910">
+  <w:num w:numId="35" w16cid:durableId="292757421">
     <w:abstractNumId w:val="27"/>
   </w:num>
-  <w:num w:numId="36" w16cid:durableId="322466993">
+  <w:num w:numId="36" w16cid:durableId="248084458">
     <w:abstractNumId w:val="36"/>
   </w:num>
-  <w:num w:numId="37" w16cid:durableId="44378498">
+  <w:num w:numId="37" w16cid:durableId="1799489354">
     <w:abstractNumId w:val="37"/>
   </w:num>
-  <w:num w:numId="38" w16cid:durableId="1855999594">
+  <w:num w:numId="38" w16cid:durableId="738941389">
     <w:abstractNumId w:val="15"/>
   </w:num>
-  <w:num w:numId="39" w16cid:durableId="1885143717">
+  <w:num w:numId="39" w16cid:durableId="381707823">
     <w:abstractNumId w:val="16"/>
   </w:num>
-  <w:num w:numId="40" w16cid:durableId="1835952759">
+  <w:num w:numId="40" w16cid:durableId="1706904007">
     <w:abstractNumId w:val="14"/>
   </w:num>
-  <w:num w:numId="41" w16cid:durableId="1080906175">
+  <w:num w:numId="41" w16cid:durableId="174153082">
     <w:abstractNumId w:val="2"/>
   </w:num>
-  <w:num w:numId="42" w16cid:durableId="1409890214">
+  <w:num w:numId="42" w16cid:durableId="1446996569">
     <w:abstractNumId w:val="40"/>
   </w:num>
-  <w:num w:numId="43" w16cid:durableId="1087314049">
+  <w:num w:numId="43" w16cid:durableId="618878105">
     <w:abstractNumId w:val="9"/>
   </w:num>
-  <w:num w:numId="44" w16cid:durableId="1680040566">
+  <w:num w:numId="44" w16cid:durableId="650984584">
     <w:abstractNumId w:val="32"/>
   </w:num>
-  <w:num w:numId="45" w16cid:durableId="1196309457">
+  <w:num w:numId="45" w16cid:durableId="883054543">
     <w:abstractNumId w:val="0"/>
   </w:num>
-  <w:num w:numId="46" w16cid:durableId="1643273925">
+  <w:num w:numId="46" w16cid:durableId="1073428673">
     <w:abstractNumId w:val="22"/>
   </w:num>
-  <w:num w:numId="47" w16cid:durableId="1627159591">
+  <w:num w:numId="47" w16cid:durableId="2111778941">
     <w:abstractNumId w:val="6"/>
   </w:num>
 </w:numbering>
 </file>
 
 <file path=word/styles.xml><?xml version="1.0" encoding="utf-8"?>
-<w:styles xmlns:mc="http://schemas.openxmlformats.org/markup-compatibility/2006" xmlns:r="http://schemas.openxmlformats.org/officeDocument/2006/relationships" xmlns:w="http://schemas.openxmlformats.org/wordprocessingml/2006/main" xmlns:w14="http://schemas.microsoft.com/office/word/2010/wordml" xmlns:w15="http://schemas.microsoft.com/office/word/2012/wordml" xmlns:w16cex="http://schemas.microsoft.com/office/word/2018/wordml/cex" xmlns:w16cid="http://schemas.microsoft.com/office/word/2016/wordml/cid" xmlns:w16="http://schemas.microsoft.com/office/word/2018/wordml" xmlns:w16du="http://schemas.microsoft.com/office/word/2023/wordml/word16du" xmlns:w16sdtdh="http://schemas.microsoft.com/office/word/2020/wordml/sdtdatahash" xmlns:w16se="http://schemas.microsoft.com/office/word/2015/wordml/symex" mc:Ignorable="w14 w15 w16se w16cid w16 w16cex w16sdtdh w16du">
+<w:styles xmlns:mc="http://schemas.openxmlformats.org/markup-compatibility/2006" xmlns:r="http://schemas.openxmlformats.org/officeDocument/2006/relationships" xmlns:w="http://schemas.openxmlformats.org/wordprocessingml/2006/main" xmlns:w14="http://schemas.microsoft.com/office/word/2010/wordml" xmlns:w15="http://schemas.microsoft.com/office/word/2012/wordml" xmlns:w16cex="http://schemas.microsoft.com/office/word/2018/wordml/cex" xmlns:w16cid="http://schemas.microsoft.com/office/word/2016/wordml/cid" xmlns:w16="http://schemas.microsoft.com/office/word/2018/wordml" xmlns:w16sdtdh="http://schemas.microsoft.com/office/word/2020/wordml/sdtdatahash" xmlns:w16se="http://schemas.microsoft.com/office/word/2015/wordml/symex" mc:Ignorable="w14 w15 w16se w16cid w16 w16cex w16sdtdh">
   <w:docDefaults>
     <w:rPrDefault>
       <w:rPr>

</xml_diff>